<commit_message>
small fixes and update to schedule
</commit_message>
<xml_diff>
--- a/presentations/2023-01-04-documents-and-code/00-presentation.docx
+++ b/presentations/2023-01-04-documents-and-code/00-presentation.docx
@@ -1380,7 +1380,7 @@
       </w:r>
     </w:p>
     <w:bookmarkEnd w:id="36"/>
-    <w:bookmarkStart w:id="37" w:name="links"/>
+    <w:bookmarkStart w:id="43" w:name="links"/>
     <w:p>
       <w:pPr>
         <w:pStyle w:val="Heading2"/>
@@ -1395,10 +1395,16 @@
           <w:ilvl w:val="0"/>
           <w:numId w:val="1010"/>
         </w:numPr>
-      </w:pPr>
-      <w:r>
-        <w:t xml:space="preserve">https://quarto.org/</w:t>
-      </w:r>
+        <w:pStyle w:val="Compact"/>
+      </w:pPr>
+      <w:hyperlink r:id="rId37">
+        <w:r>
+          <w:rPr>
+            <w:rStyle w:val="Hyperlink"/>
+          </w:rPr>
+          <w:t xml:space="preserve">https://quarto.org/</w:t>
+        </w:r>
+      </w:hyperlink>
     </w:p>
     <w:p>
       <w:pPr>
@@ -1406,10 +1412,33 @@
           <w:ilvl w:val="0"/>
           <w:numId w:val="1010"/>
         </w:numPr>
-      </w:pPr>
-      <w:r>
-        <w:t xml:space="preserve">https://rstudio.org/ - now pos.it: https://posit.co/</w:t>
-      </w:r>
+        <w:pStyle w:val="Compact"/>
+      </w:pPr>
+      <w:hyperlink r:id="rId38">
+        <w:r>
+          <w:rPr>
+            <w:rStyle w:val="Hyperlink"/>
+          </w:rPr>
+          <w:t xml:space="preserve">https://rstudio.org/</w:t>
+        </w:r>
+      </w:hyperlink>
+      <w:r>
+        <w:t xml:space="preserve"> </w:t>
+      </w:r>
+      <w:r>
+        <w:t xml:space="preserve">- now pos.it:</w:t>
+      </w:r>
+      <w:r>
+        <w:t xml:space="preserve"> </w:t>
+      </w:r>
+      <w:hyperlink r:id="rId39">
+        <w:r>
+          <w:rPr>
+            <w:rStyle w:val="Hyperlink"/>
+          </w:rPr>
+          <w:t xml:space="preserve">https://posit.co/</w:t>
+        </w:r>
+      </w:hyperlink>
     </w:p>
     <w:p>
       <w:pPr>
@@ -1417,10 +1446,22 @@
           <w:ilvl w:val="0"/>
           <w:numId w:val="1010"/>
         </w:numPr>
-      </w:pPr>
-      <w:r>
-        <w:t xml:space="preserve">the original proposal for markdown: https://daringfireball.net/projects/markdown/</w:t>
-      </w:r>
+        <w:pStyle w:val="Compact"/>
+      </w:pPr>
+      <w:r>
+        <w:t xml:space="preserve">the original proposal for markdown:</w:t>
+      </w:r>
+      <w:r>
+        <w:t xml:space="preserve"> </w:t>
+      </w:r>
+      <w:hyperlink r:id="rId40">
+        <w:r>
+          <w:rPr>
+            <w:rStyle w:val="Hyperlink"/>
+          </w:rPr>
+          <w:t xml:space="preserve">https://daringfireball.net/projects/markdown/</w:t>
+        </w:r>
+      </w:hyperlink>
     </w:p>
     <w:p>
       <w:pPr>
@@ -1428,6 +1469,39 @@
           <w:ilvl w:val="0"/>
           <w:numId w:val="1010"/>
         </w:numPr>
+        <w:pStyle w:val="Compact"/>
+      </w:pPr>
+      <w:hyperlink r:id="rId41">
+        <w:r>
+          <w:rPr>
+            <w:rStyle w:val="Hyperlink"/>
+          </w:rPr>
+          <w:t xml:space="preserve">https://code.visualstudio.com/</w:t>
+        </w:r>
+      </w:hyperlink>
+      <w:r>
+        <w:t xml:space="preserve"> </w:t>
+      </w:r>
+      <w:r>
+        <w:t xml:space="preserve">- visual studio code (free download)</w:t>
+      </w:r>
+    </w:p>
+    <w:bookmarkStart w:id="42" w:name="related-ideas"/>
+    <w:p>
+      <w:pPr>
+        <w:pStyle w:val="Heading3"/>
+      </w:pPr>
+      <w:r>
+        <w:t xml:space="preserve">related ideas</w:t>
+      </w:r>
+    </w:p>
+    <w:p>
+      <w:pPr>
+        <w:numPr>
+          <w:ilvl w:val="0"/>
+          <w:numId w:val="1011"/>
+        </w:numPr>
+        <w:pStyle w:val="Compact"/>
       </w:pPr>
       <w:r>
         <w:t xml:space="preserve">literate programming</w:t>
@@ -1437,8 +1511,9 @@
       <w:pPr>
         <w:numPr>
           <w:ilvl w:val="0"/>
-          <w:numId w:val="1010"/>
-        </w:numPr>
+          <w:numId w:val="1011"/>
+        </w:numPr>
+        <w:pStyle w:val="Compact"/>
       </w:pPr>
       <w:r>
         <w:t xml:space="preserve">Matlab /</w:t>
@@ -1457,8 +1532,9 @@
       <w:pPr>
         <w:numPr>
           <w:ilvl w:val="0"/>
-          <w:numId w:val="1010"/>
-        </w:numPr>
+          <w:numId w:val="1011"/>
+        </w:numPr>
+        <w:pStyle w:val="Compact"/>
       </w:pPr>
       <w:r>
         <w:t xml:space="preserve">notebooks,</w:t>
@@ -1473,7 +1549,8 @@
         <w:t xml:space="preserve">Pluto.jl</w:t>
       </w:r>
     </w:p>
-    <w:bookmarkEnd w:id="37"/>
+    <w:bookmarkEnd w:id="42"/>
+    <w:bookmarkEnd w:id="43"/>
     <w:sectPr/>
   </w:body>
 </w:document>
@@ -1687,6 +1764,9 @@
     <w:abstractNumId w:val="991"/>
   </w:num>
   <w:num w:numId="1010">
+    <w:abstractNumId w:val="991"/>
+  </w:num>
+  <w:num w:numId="1011">
     <w:abstractNumId w:val="991"/>
   </w:num>
 </w:numbering>

</xml_diff>